<commit_message>
carbon tetrachloride and sodium chlorate Daily Mail survey
</commit_message>
<xml_diff>
--- a/work/draftquestionnairev1.docx
+++ b/work/draftquestionnairev1.docx
@@ -58,7 +58,61 @@
           <w:szCs w:val="17"/>
           <w:lang w:val="en-GB"/>
         </w:rPr>
-        <w:t xml:space="preserve">I am a history student finding out about the chemicals and branded chemical products that people recall using in their homes and gardens as part of their chores or hobbies. I look forward to reading about your memories of the chemicals and branded products that you remember using. </w:t>
+        <w:t xml:space="preserve">I am a history student </w:t>
+      </w:r>
+      <w:r>
+        <w:rPr>
+          <w:rFonts w:ascii="Arial" w:hAnsi="Arial"/>
+          <w:color w:val="000000"/>
+          <w:szCs w:val="17"/>
+          <w:lang w:val="en-GB"/>
+        </w:rPr>
+        <w:t>researching</w:t>
+      </w:r>
+      <w:r>
+        <w:rPr>
+          <w:rFonts w:ascii="Arial" w:hAnsi="Arial"/>
+          <w:color w:val="000000"/>
+          <w:szCs w:val="17"/>
+          <w:lang w:val="en-GB"/>
+        </w:rPr>
+        <w:t xml:space="preserve"> the chemicals and branded chemi</w:t>
+      </w:r>
+      <w:r>
+        <w:rPr>
+          <w:rFonts w:ascii="Arial" w:hAnsi="Arial"/>
+          <w:color w:val="000000"/>
+          <w:szCs w:val="17"/>
+          <w:lang w:val="en-GB"/>
+        </w:rPr>
+        <w:t xml:space="preserve">cal products that people remember </w:t>
+      </w:r>
+      <w:r>
+        <w:rPr>
+          <w:rFonts w:ascii="Arial" w:hAnsi="Arial"/>
+          <w:color w:val="000000"/>
+          <w:szCs w:val="17"/>
+          <w:lang w:val="en-GB"/>
+        </w:rPr>
+        <w:t>using in their hom</w:t>
+      </w:r>
+      <w:r>
+        <w:rPr>
+          <w:rFonts w:ascii="Arial" w:hAnsi="Arial"/>
+          <w:color w:val="000000"/>
+          <w:szCs w:val="17"/>
+          <w:lang w:val="en-GB"/>
+        </w:rPr>
+        <w:t xml:space="preserve">es and gardens as part of their </w:t>
+      </w:r>
+      <w:r>
+        <w:rPr>
+          <w:rFonts w:ascii="Arial" w:hAnsi="Arial"/>
+          <w:color w:val="000000"/>
+          <w:szCs w:val="17"/>
+          <w:lang w:val="en-GB"/>
+        </w:rPr>
+        <w:t xml:space="preserve">chores or hobbies. I look forward to reading about your memories of the chemicals and branded products that you remember using. </w:t>
       </w:r>
       <w:r>
         <w:rPr>
@@ -116,6 +170,56 @@
           <w:rFonts w:ascii="Arial" w:hAnsi="Arial"/>
           <w:b/>
           <w:bCs/>
+          <w:color w:val="000000"/>
+          <w:szCs w:val="17"/>
+          <w:lang w:val="en-GB"/>
+        </w:rPr>
+      </w:pPr>
+      <w:r>
+        <w:rPr>
+          <w:rFonts w:ascii="Arial" w:hAnsi="Arial"/>
+          <w:b/>
+          <w:bCs/>
+          <w:color w:val="000000"/>
+          <w:szCs w:val="17"/>
+          <w:lang w:val="en-GB"/>
+        </w:rPr>
+        <w:t xml:space="preserve">Please name a chemical or branded product that you used regularly. </w:t>
+      </w:r>
+    </w:p>
+    <w:p>
+      <w:pPr>
+        <w:spacing w:after="0"/>
+        <w:rPr>
+          <w:rFonts w:ascii="Arial" w:hAnsi="Arial"/>
+          <w:b/>
+          <w:bCs/>
+          <w:color w:val="000000"/>
+          <w:szCs w:val="17"/>
+          <w:lang w:val="en-GB"/>
+        </w:rPr>
+      </w:pPr>
+    </w:p>
+    <w:p>
+      <w:pPr>
+        <w:spacing w:after="0"/>
+        <w:rPr>
+          <w:rFonts w:ascii="Arial" w:hAnsi="Arial"/>
+          <w:b/>
+          <w:bCs/>
+          <w:color w:val="000000"/>
+          <w:szCs w:val="17"/>
+          <w:lang w:val="en-GB"/>
+        </w:rPr>
+      </w:pPr>
+    </w:p>
+    <w:p>
+      <w:pPr>
+        <w:spacing w:after="0"/>
+        <w:rPr>
+          <w:rFonts w:ascii="Arial" w:hAnsi="Arial"/>
+          <w:b/>
+          <w:bCs/>
           <w:color w:val="C43B1D"/>
           <w:lang w:val="en-GB"/>
         </w:rPr>
@@ -129,7 +233,7 @@
           <w:szCs w:val="17"/>
           <w:lang w:val="en-GB"/>
         </w:rPr>
-        <w:t>Please name a chemical or branded product that you used regularly. What did you use it for?</w:t>
+        <w:t>What did you use it for?</w:t>
       </w:r>
     </w:p>
     <w:p>
@@ -163,10 +267,231 @@
           <w:rFonts w:ascii="Arial" w:hAnsi="Arial"/>
           <w:b/>
           <w:bCs/>
+          <w:color w:val="000000"/>
+          <w:szCs w:val="17"/>
+          <w:lang w:val="en-GB"/>
+        </w:rPr>
+      </w:pPr>
+    </w:p>
+    <w:p>
+      <w:pPr>
+        <w:spacing w:after="0"/>
+        <w:rPr>
+          <w:rFonts w:ascii="Arial" w:hAnsi="Arial"/>
+          <w:color w:val="000000"/>
+          <w:szCs w:val="17"/>
+          <w:lang w:val="en-GB"/>
+        </w:rPr>
+      </w:pPr>
+      <w:r>
+        <w:rPr>
+          <w:rFonts w:ascii="Arial" w:hAnsi="Arial"/>
+          <w:color w:val="000000"/>
+          <w:szCs w:val="17"/>
+          <w:lang w:val="en-GB"/>
+        </w:rPr>
+        <w:fldChar w:fldCharType="begin"/>
+      </w:r>
+      <w:r>
+        <w:rPr>
+          <w:rFonts w:ascii="Arial" w:hAnsi="Arial"/>
+          <w:color w:val="000000"/>
+          <w:szCs w:val="17"/>
+          <w:lang w:val="en-GB"/>
+        </w:rPr>
+        <w:instrText xml:space="preserve"> </w:instrText>
+      </w:r>
+      <w:r>
+        <w:rPr>
+          <w:rFonts w:ascii="Arial" w:hAnsi="Arial"/>
+          <w:color w:val="000000"/>
+          <w:szCs w:val="17"/>
+          <w:lang w:val="en-GB"/>
+        </w:rPr>
+        <w:fldChar w:fldCharType="begin"/>
+      </w:r>
+      <w:r>
+        <w:rPr>
+          <w:rFonts w:ascii="Arial" w:hAnsi="Arial"/>
+          <w:color w:val="000000"/>
+          <w:szCs w:val="17"/>
+          <w:lang w:val="en-GB"/>
+        </w:rPr>
+        <w:instrText xml:space="preserve"> PRIVATE "&lt;TEXTAREA NAME=\"entry.503542951\" ROWS=\"8\" COLS=\"0\" DIR=\"auto\"&gt;&lt;/TEXTAREA&gt;" </w:instrText>
+      </w:r>
+      <w:r>
+        <w:rPr>
+          <w:rFonts w:ascii="Arial" w:hAnsi="Arial"/>
+          <w:color w:val="000000"/>
+          <w:szCs w:val="17"/>
+          <w:lang w:val="en-GB"/>
+        </w:rPr>
+        <w:fldChar w:fldCharType="end"/>
+      </w:r>
+      <w:r>
+        <w:rPr>
+          <w:rFonts w:ascii="Arial" w:hAnsi="Arial"/>
+          <w:color w:val="000000"/>
+          <w:szCs w:val="17"/>
+          <w:lang w:val="en-GB"/>
+        </w:rPr>
+        <w:instrText xml:space="preserve">MACROBUTTON HTMLDirect </w:instrText>
+      </w:r>
+      <w:r>
+        <w:rPr>
+          <w:rFonts w:ascii="Arial" w:hAnsi="Arial"/>
+          <w:color w:val="000000"/>
+          <w:szCs w:val="17"/>
+          <w:lang w:val="en-GB"/>
+        </w:rPr>
+        <w:fldChar w:fldCharType="end"/>
+      </w:r>
+      <w:r>
+        <w:rPr>
+          <w:rFonts w:ascii="Arial" w:hAnsi="Arial"/>
+          <w:color w:val="000000"/>
+          <w:szCs w:val="17"/>
+          <w:lang w:val="en-GB"/>
+        </w:rPr>
+        <w:t xml:space="preserve"> </w:t>
+      </w:r>
+    </w:p>
+    <w:p>
+      <w:pPr>
+        <w:spacing w:after="0"/>
+        <w:rPr>
+          <w:rFonts w:ascii="Arial" w:hAnsi="Arial"/>
+          <w:b/>
+          <w:bCs/>
           <w:color w:val="C43B1D"/>
           <w:lang w:val="en-GB"/>
         </w:rPr>
       </w:pPr>
+      <w:r>
+        <w:rPr>
+          <w:rFonts w:ascii="Arial" w:hAnsi="Arial"/>
+          <w:b/>
+          <w:bCs/>
+          <w:color w:val="000000"/>
+          <w:szCs w:val="17"/>
+          <w:lang w:val="en-GB"/>
+        </w:rPr>
+        <w:t>Where did you usually get this chemical or product from?</w:t>
+      </w:r>
+      <w:r>
+        <w:rPr>
+          <w:rFonts w:ascii="Arial" w:hAnsi="Arial"/>
+          <w:b/>
+          <w:bCs/>
+          <w:color w:val="000000"/>
+          <w:lang w:val="en-GB"/>
+        </w:rPr>
+        <w:t> </w:t>
+      </w:r>
+    </w:p>
+    <w:p>
+      <w:pPr>
+        <w:spacing w:after="0"/>
+        <w:rPr>
+          <w:rFonts w:ascii="Arial" w:hAnsi="Arial"/>
+          <w:b/>
+          <w:bCs/>
+          <w:color w:val="C43B1D"/>
+          <w:lang w:val="en-GB"/>
+        </w:rPr>
+      </w:pPr>
+    </w:p>
+    <w:p>
+      <w:pPr>
+        <w:spacing w:after="0"/>
+        <w:rPr>
+          <w:rFonts w:ascii="Arial" w:hAnsi="Arial"/>
+          <w:b/>
+          <w:bCs/>
+          <w:color w:val="C43B1D"/>
+          <w:lang w:val="en-GB"/>
+        </w:rPr>
+      </w:pPr>
+    </w:p>
+    <w:p>
+      <w:pPr>
+        <w:spacing w:after="0"/>
+        <w:rPr>
+          <w:rFonts w:ascii="Arial" w:hAnsi="Arial"/>
+          <w:b/>
+          <w:bCs/>
+          <w:color w:val="C43B1D"/>
+          <w:lang w:val="en-GB"/>
+        </w:rPr>
+      </w:pPr>
+    </w:p>
+    <w:p>
+      <w:pPr>
+        <w:spacing w:after="0"/>
+        <w:rPr>
+          <w:rFonts w:ascii="Arial" w:hAnsi="Arial"/>
+          <w:color w:val="000000"/>
+          <w:szCs w:val="17"/>
+          <w:lang w:val="en-GB"/>
+        </w:rPr>
+      </w:pPr>
+      <w:r>
+        <w:rPr>
+          <w:rFonts w:ascii="Arial" w:hAnsi="Arial"/>
+          <w:b/>
+          <w:bCs/>
+          <w:color w:val="000000"/>
+          <w:szCs w:val="17"/>
+          <w:lang w:val="en-GB"/>
+        </w:rPr>
+        <w:t>Why did you choose this chemical or product?</w:t>
+      </w:r>
+      <w:r>
+        <w:rPr>
+          <w:rFonts w:ascii="Arial" w:hAnsi="Arial"/>
+          <w:b/>
+          <w:bCs/>
+          <w:color w:val="000000"/>
+          <w:lang w:val="en-GB"/>
+        </w:rPr>
+        <w:t> </w:t>
+      </w:r>
+    </w:p>
+    <w:p>
+      <w:pPr>
+        <w:spacing w:after="0"/>
+        <w:rPr>
+          <w:rFonts w:ascii="Arial" w:hAnsi="Arial"/>
+          <w:b/>
+          <w:bCs/>
+          <w:color w:val="C43B1D"/>
+          <w:lang w:val="en-GB"/>
+        </w:rPr>
+      </w:pPr>
+    </w:p>
+    <w:p>
+      <w:pPr>
+        <w:spacing w:after="0"/>
+        <w:rPr>
+          <w:rFonts w:ascii="Arial" w:hAnsi="Arial"/>
+          <w:b/>
+          <w:bCs/>
+          <w:color w:val="C43B1D"/>
+          <w:lang w:val="en-GB"/>
+        </w:rPr>
+      </w:pPr>
+    </w:p>
+    <w:p>
+      <w:pPr>
+        <w:spacing w:after="0"/>
+        <w:rPr>
+          <w:rFonts w:ascii="Arial" w:hAnsi="Arial"/>
+          <w:b/>
+          <w:bCs/>
+          <w:color w:val="C43B1D"/>
+          <w:lang w:val="en-GB"/>
+        </w:rPr>
+      </w:pPr>
     </w:p>
     <w:p>
       <w:pPr>
@@ -225,16 +550,7 @@
           <w:szCs w:val="17"/>
           <w:lang w:val="en-GB"/>
         </w:rPr>
-        <w:instrText xml:space="preserve"> PRIVATE "&lt;TEXTAREA NAME=\"entry.503542951\" ROWS=\"8\" COLS=\"0\" DIR=\"auto\"&gt;&lt;/TEXTAREA&gt;" </w:instrText>
-      </w:r>
-      <w:r>
-        <w:rPr>
-          <w:rFonts w:ascii="Arial" w:hAnsi="Arial"/>
-          <w:color w:val="000000"/>
-          <w:szCs w:val="17"/>
-          <w:lang w:val="en-GB"/>
-        </w:rPr>
-        <w:fldChar w:fldCharType="separate"/>
+        <w:instrText xml:space="preserve"> PRIVATE "&lt;TEXTAREA NAME=\"entry.1096697534\" ROWS=\"8\" COLS=\"0\" DIR=\"auto\"&gt;&lt;/TEXTAREA&gt;" </w:instrText>
       </w:r>
       <w:r>
         <w:rPr>
@@ -255,69 +571,284 @@
         <w:instrText xml:space="preserve">MACROBUTTON HTMLDirect </w:instrText>
       </w:r>
       <w:r>
+        <w:rPr>
+          <w:rFonts w:ascii="Arial" w:hAnsi="Arial"/>
+          <w:color w:val="000000"/>
+          <w:szCs w:val="17"/>
+          <w:lang w:val="en-GB"/>
+        </w:rPr>
+        <w:fldChar w:fldCharType="end"/>
+      </w:r>
+      <w:r>
+        <w:rPr>
+          <w:rFonts w:ascii="Arial" w:hAnsi="Arial"/>
+          <w:color w:val="000000"/>
+          <w:szCs w:val="17"/>
+          <w:lang w:val="en-GB"/>
+        </w:rPr>
+        <w:t xml:space="preserve"> </w:t>
+      </w:r>
+    </w:p>
+    <w:p>
+      <w:pPr>
+        <w:spacing w:after="0"/>
+        <w:rPr>
+          <w:rFonts w:ascii="Arial" w:hAnsi="Arial"/>
+          <w:b/>
+          <w:bCs/>
+          <w:color w:val="000000"/>
+          <w:szCs w:val="17"/>
+          <w:lang w:val="en-GB"/>
+        </w:rPr>
+      </w:pPr>
+      <w:r>
+        <w:rPr>
+          <w:rFonts w:ascii="Arial" w:hAnsi="Arial"/>
+          <w:b/>
+          <w:bCs/>
+          <w:color w:val="000000"/>
+          <w:szCs w:val="17"/>
+          <w:lang w:val="en-GB"/>
+        </w:rPr>
+        <w:t xml:space="preserve">If there was a brand, did it </w:t>
+      </w:r>
+      <w:r>
+        <w:rPr>
+          <w:rFonts w:ascii="Arial" w:hAnsi="Arial"/>
+          <w:b/>
+          <w:bCs/>
+          <w:color w:val="000000"/>
+          <w:szCs w:val="17"/>
+          <w:lang w:val="en-GB"/>
+        </w:rPr>
+        <w:t>matter</w:t>
+      </w:r>
+      <w:r>
+        <w:rPr>
+          <w:rFonts w:ascii="Arial" w:hAnsi="Arial"/>
+          <w:b/>
+          <w:bCs/>
+          <w:color w:val="000000"/>
+          <w:szCs w:val="17"/>
+          <w:lang w:val="en-GB"/>
+        </w:rPr>
+        <w:t xml:space="preserve"> to you?</w:t>
+      </w:r>
+    </w:p>
+    <w:p>
+      <w:pPr>
+        <w:spacing w:after="0"/>
+        <w:rPr>
+          <w:rFonts w:ascii="Arial" w:hAnsi="Arial"/>
+          <w:b/>
+          <w:bCs/>
+          <w:color w:val="000000"/>
+          <w:szCs w:val="17"/>
+          <w:lang w:val="en-GB"/>
+        </w:rPr>
+      </w:pPr>
+      <w:r>
+        <w:rPr>
+          <w:rFonts w:ascii="Arial" w:hAnsi="Arial"/>
+          <w:b/>
+          <w:bCs/>
+          <w:color w:val="000000"/>
+          <w:szCs w:val="17"/>
+          <w:lang w:val="en-GB"/>
+        </w:rPr>
+        <w:t>(quality, reliability, prestige)</w:t>
+      </w:r>
+    </w:p>
+    <w:p>
+      <w:pPr>
+        <w:spacing w:after="0"/>
+        <w:rPr>
+          <w:rFonts w:ascii="Arial" w:hAnsi="Arial"/>
+          <w:b/>
+          <w:bCs/>
+          <w:color w:val="000000"/>
+          <w:szCs w:val="17"/>
+          <w:lang w:val="en-GB"/>
+        </w:rPr>
+      </w:pPr>
+    </w:p>
+    <w:p>
+      <w:pPr>
+        <w:spacing w:after="0"/>
+        <w:rPr>
+          <w:rFonts w:ascii="Arial" w:hAnsi="Arial"/>
+          <w:b/>
+          <w:bCs/>
+          <w:color w:val="000000"/>
+          <w:szCs w:val="17"/>
+          <w:lang w:val="en-GB"/>
+        </w:rPr>
+      </w:pPr>
+    </w:p>
+    <w:p>
+      <w:pPr>
+        <w:spacing w:after="0"/>
+        <w:rPr>
+          <w:rFonts w:ascii="Arial" w:hAnsi="Arial"/>
+          <w:b/>
+          <w:bCs/>
+          <w:color w:val="000000"/>
+          <w:szCs w:val="17"/>
+          <w:lang w:val="en-GB"/>
+        </w:rPr>
+      </w:pPr>
+    </w:p>
+    <w:p>
+      <w:pPr>
+        <w:spacing w:after="0"/>
+        <w:rPr>
+          <w:rFonts w:ascii="Arial" w:hAnsi="Arial"/>
+          <w:color w:val="000000"/>
+          <w:szCs w:val="17"/>
+          <w:lang w:val="en-GB"/>
+        </w:rPr>
+      </w:pPr>
+      <w:r>
+        <w:rPr>
+          <w:rFonts w:ascii="Arial" w:hAnsi="Arial"/>
+          <w:color w:val="000000"/>
+          <w:szCs w:val="17"/>
+          <w:lang w:val="en-GB"/>
+        </w:rPr>
+        <w:fldChar w:fldCharType="begin"/>
+      </w:r>
+      <w:r>
+        <w:rPr>
+          <w:rFonts w:ascii="Arial" w:hAnsi="Arial"/>
+          <w:color w:val="000000"/>
+          <w:szCs w:val="17"/>
+          <w:lang w:val="en-GB"/>
+        </w:rPr>
+        <w:instrText xml:space="preserve"> </w:instrText>
+      </w:r>
+      <w:r>
+        <w:rPr>
+          <w:rFonts w:ascii="Arial" w:hAnsi="Arial"/>
+          <w:color w:val="000000"/>
+          <w:szCs w:val="17"/>
+          <w:lang w:val="en-GB"/>
+        </w:rPr>
+        <w:fldChar w:fldCharType="begin"/>
+      </w:r>
+      <w:r>
+        <w:rPr>
+          <w:rFonts w:ascii="Arial" w:hAnsi="Arial"/>
+          <w:color w:val="000000"/>
+          <w:szCs w:val="17"/>
+          <w:lang w:val="en-GB"/>
+        </w:rPr>
+        <w:instrText xml:space="preserve"> PRIVATE "&lt;TEXTAREA NAME=\"entry.1543249161\" ROWS=\"8\" COLS=\"0\" DIR=\"auto\"&gt;&lt;/TEXTAREA&gt;" </w:instrText>
+      </w:r>
+      <w:r>
+        <w:rPr>
+          <w:rFonts w:ascii="Arial" w:hAnsi="Arial"/>
+          <w:color w:val="000000"/>
+          <w:szCs w:val="17"/>
+          <w:lang w:val="en-GB"/>
+        </w:rPr>
+        <w:fldChar w:fldCharType="end"/>
+      </w:r>
+      <w:r>
+        <w:rPr>
+          <w:rFonts w:ascii="Arial" w:hAnsi="Arial"/>
+          <w:color w:val="000000"/>
+          <w:szCs w:val="17"/>
+          <w:lang w:val="en-GB"/>
+        </w:rPr>
+        <w:instrText xml:space="preserve">MACROBUTTON HTMLDirect </w:instrText>
+      </w:r>
+      <w:r>
+        <w:rPr>
+          <w:rFonts w:ascii="Arial" w:hAnsi="Arial"/>
+          <w:color w:val="000000"/>
+          <w:szCs w:val="17"/>
+          <w:lang w:val="en-GB"/>
+        </w:rPr>
+        <w:fldChar w:fldCharType="end"/>
+      </w:r>
+      <w:r>
+        <w:rPr>
+          <w:rFonts w:ascii="Arial" w:hAnsi="Arial"/>
+          <w:b/>
+          <w:bCs/>
+          <w:color w:val="000000"/>
+          <w:szCs w:val="17"/>
+          <w:lang w:val="en-GB"/>
+        </w:rPr>
+        <w:t>Which decade or year did you use</w:t>
+      </w:r>
+      <w:r>
+        <w:rPr>
+          <w:rFonts w:ascii="Arial" w:hAnsi="Arial"/>
+          <w:b/>
+          <w:bCs/>
+          <w:color w:val="000000"/>
+          <w:szCs w:val="17"/>
+          <w:lang w:val="en-GB"/>
+        </w:rPr>
+        <w:t xml:space="preserve"> this chemical or product?</w:t>
+      </w:r>
+    </w:p>
+    <w:p>
+      <w:pPr>
+        <w:spacing w:after="0"/>
+        <w:rPr>
+          <w:rFonts w:ascii="Arial" w:hAnsi="Arial"/>
+          <w:color w:val="666666"/>
+          <w:szCs w:val="17"/>
+          <w:lang w:val="en-GB"/>
+        </w:rPr>
+      </w:pPr>
+    </w:p>
+    <w:p>
+      <w:pPr>
+        <w:spacing w:after="0"/>
         <w:rPr>
           <w:rFonts w:ascii="Times" w:hAnsi="Times"/>
           <w:noProof/>
           <w:szCs w:val="20"/>
         </w:rPr>
-        <w:drawing>
-          <wp:inline distT="0" distB="0" distL="0" distR="0">
-            <wp:extent cx="482600" cy="1414145"/>
-            <wp:effectExtent l="25400" t="0" r="0" b="0"/>
-            <wp:docPr id="1" name="Picture 1"/>
-            <wp:cNvGraphicFramePr>
-              <a:graphicFrameLocks xmlns:a="http://schemas.openxmlformats.org/drawingml/2006/main" noChangeAspect="1"/>
-            </wp:cNvGraphicFramePr>
-            <a:graphic xmlns:a="http://schemas.openxmlformats.org/drawingml/2006/main">
-              <a:graphicData uri="http://schemas.openxmlformats.org/drawingml/2006/picture">
-                <pic:pic xmlns:pic="http://schemas.openxmlformats.org/drawingml/2006/picture">
-                  <pic:nvPicPr>
-                    <pic:cNvPr id="0" name="Picture 1"/>
-                    <pic:cNvPicPr>
-                      <a:picLocks noChangeAspect="1" noChangeArrowheads="1"/>
-                    </pic:cNvPicPr>
-                  </pic:nvPicPr>
-                  <ve:AlternateContent>
-                    <ve:Choice xmlns:ma="http://schemas.microsoft.com/office/mac/drawingml/2008/main" Requires="ma">
-                      <pic:blipFill>
-                        <a:blip r:embed="rId4"/>
-                        <a:srcRect/>
-                        <a:stretch>
-                          <a:fillRect/>
-                        </a:stretch>
-                      </pic:blipFill>
-                    </ve:Choice>
-                    <ve:Fallback>
-                      <pic:blipFill>
-                        <a:blip r:embed="rId5"/>
-                        <a:srcRect/>
-                        <a:stretch>
-                          <a:fillRect/>
-                        </a:stretch>
-                      </pic:blipFill>
-                    </ve:Fallback>
-                  </ve:AlternateContent>
-                  <pic:spPr bwMode="auto">
-                    <a:xfrm>
-                      <a:off x="0" y="0"/>
-                      <a:ext cx="482600" cy="1414145"/>
-                    </a:xfrm>
-                    <a:prstGeom prst="rect">
-                      <a:avLst/>
-                    </a:prstGeom>
-                    <a:noFill/>
-                    <a:ln w="9525">
-                      <a:noFill/>
-                      <a:miter lim="800000"/>
-                      <a:headEnd/>
-                      <a:tailEnd/>
-                    </a:ln>
-                  </pic:spPr>
-                </pic:pic>
-              </a:graphicData>
-            </a:graphic>
-          </wp:inline>
-        </w:drawing>
+      </w:pPr>
+      <w:r>
+        <w:rPr>
+          <w:rFonts w:ascii="Arial" w:hAnsi="Arial"/>
+          <w:color w:val="000000"/>
+          <w:szCs w:val="17"/>
+          <w:lang w:val="en-GB"/>
+        </w:rPr>
+        <w:fldChar w:fldCharType="begin"/>
+      </w:r>
+      <w:r>
+        <w:rPr>
+          <w:rFonts w:ascii="Arial" w:hAnsi="Arial"/>
+          <w:color w:val="000000"/>
+          <w:szCs w:val="17"/>
+          <w:lang w:val="en-GB"/>
+        </w:rPr>
+        <w:instrText xml:space="preserve"> </w:instrText>
+      </w:r>
+      <w:r>
+        <w:rPr>
+          <w:rFonts w:ascii="Arial" w:hAnsi="Arial"/>
+          <w:color w:val="000000"/>
+          <w:szCs w:val="17"/>
+          <w:lang w:val="en-GB"/>
+        </w:rPr>
+        <w:fldChar w:fldCharType="begin"/>
+      </w:r>
+      <w:r>
+        <w:rPr>
+          <w:rFonts w:ascii="Arial" w:hAnsi="Arial"/>
+          <w:color w:val="000000"/>
+          <w:szCs w:val="17"/>
+          <w:lang w:val="en-GB"/>
+        </w:rPr>
+        <w:instrText xml:space="preserve"> PRIVATE "&lt;INPUT TYPE=\"text\" NAME=\"entry.1584518597\" VALUE=\"\" DIR=\"auto\"&gt;" </w:instrText>
       </w:r>
       <w:r>
         <w:rPr>
@@ -335,456 +866,39 @@
           <w:szCs w:val="17"/>
           <w:lang w:val="en-GB"/>
         </w:rPr>
-        <w:t xml:space="preserve"> </w:t>
-      </w:r>
-    </w:p>
-    <w:p>
-      <w:pPr>
-        <w:spacing w:after="0"/>
-        <w:rPr>
-          <w:rFonts w:ascii="Arial" w:hAnsi="Arial"/>
-          <w:b/>
-          <w:bCs/>
-          <w:color w:val="C43B1D"/>
-          <w:lang w:val="en-GB"/>
-        </w:rPr>
-      </w:pPr>
-      <w:r>
-        <w:rPr>
-          <w:rFonts w:ascii="Arial" w:hAnsi="Arial"/>
-          <w:b/>
-          <w:bCs/>
-          <w:color w:val="000000"/>
-          <w:szCs w:val="17"/>
-          <w:lang w:val="en-GB"/>
-        </w:rPr>
-        <w:t>Where did you usually get this chemical or product from?</w:t>
-      </w:r>
-      <w:r>
-        <w:rPr>
-          <w:rFonts w:ascii="Arial" w:hAnsi="Arial"/>
-          <w:b/>
-          <w:bCs/>
-          <w:color w:val="000000"/>
-          <w:lang w:val="en-GB"/>
-        </w:rPr>
-        <w:t> </w:t>
-      </w:r>
-    </w:p>
-    <w:p>
-      <w:pPr>
-        <w:spacing w:after="0"/>
-        <w:rPr>
-          <w:rFonts w:ascii="Arial" w:hAnsi="Arial"/>
-          <w:b/>
-          <w:bCs/>
-          <w:color w:val="C43B1D"/>
-          <w:lang w:val="en-GB"/>
-        </w:rPr>
-      </w:pPr>
-    </w:p>
-    <w:p>
-      <w:pPr>
-        <w:spacing w:after="0"/>
-        <w:rPr>
-          <w:rFonts w:ascii="Arial" w:hAnsi="Arial"/>
-          <w:b/>
-          <w:bCs/>
-          <w:color w:val="C43B1D"/>
-          <w:lang w:val="en-GB"/>
-        </w:rPr>
-      </w:pPr>
-    </w:p>
-    <w:p>
-      <w:pPr>
-        <w:spacing w:after="0"/>
-        <w:rPr>
-          <w:rFonts w:ascii="Arial" w:hAnsi="Arial"/>
-          <w:b/>
-          <w:bCs/>
-          <w:color w:val="C43B1D"/>
-          <w:lang w:val="en-GB"/>
-        </w:rPr>
-      </w:pPr>
-    </w:p>
-    <w:p>
-      <w:pPr>
-        <w:spacing w:after="0"/>
-        <w:rPr>
-          <w:rFonts w:ascii="Arial" w:hAnsi="Arial"/>
-          <w:b/>
-          <w:bCs/>
-          <w:color w:val="000000"/>
-          <w:szCs w:val="17"/>
-          <w:lang w:val="en-GB"/>
-        </w:rPr>
-      </w:pPr>
-    </w:p>
-    <w:p>
-      <w:pPr>
-        <w:spacing w:after="0"/>
-        <w:rPr>
-          <w:rFonts w:ascii="Arial" w:hAnsi="Arial"/>
-          <w:color w:val="000000"/>
-          <w:szCs w:val="17"/>
-          <w:lang w:val="en-GB"/>
-        </w:rPr>
-      </w:pPr>
-      <w:r>
-        <w:rPr>
-          <w:rFonts w:ascii="Arial" w:hAnsi="Arial"/>
-          <w:color w:val="000000"/>
-          <w:szCs w:val="17"/>
-          <w:lang w:val="en-GB"/>
-        </w:rPr>
-        <w:fldChar w:fldCharType="begin"/>
-      </w:r>
-      <w:r>
-        <w:rPr>
-          <w:rFonts w:ascii="Arial" w:hAnsi="Arial"/>
-          <w:color w:val="000000"/>
-          <w:szCs w:val="17"/>
-          <w:lang w:val="en-GB"/>
-        </w:rPr>
-        <w:instrText xml:space="preserve"> </w:instrText>
-      </w:r>
-      <w:r>
-        <w:rPr>
-          <w:rFonts w:ascii="Arial" w:hAnsi="Arial"/>
-          <w:color w:val="000000"/>
-          <w:szCs w:val="17"/>
-          <w:lang w:val="en-GB"/>
-        </w:rPr>
-        <w:fldChar w:fldCharType="begin"/>
-      </w:r>
-      <w:r>
-        <w:rPr>
-          <w:rFonts w:ascii="Arial" w:hAnsi="Arial"/>
-          <w:color w:val="000000"/>
-          <w:szCs w:val="17"/>
-          <w:lang w:val="en-GB"/>
-        </w:rPr>
-        <w:instrText xml:space="preserve"> PRIVATE "&lt;TEXTAREA NAME=\"entry.1945814966\" ROWS=\"8\" COLS=\"0\" DIR=\"auto\"&gt;&lt;/TEXTAREA&gt;" </w:instrText>
-      </w:r>
-      <w:r>
-        <w:rPr>
-          <w:rFonts w:ascii="Arial" w:hAnsi="Arial"/>
-          <w:color w:val="000000"/>
-          <w:szCs w:val="17"/>
-          <w:lang w:val="en-GB"/>
-        </w:rPr>
-        <w:fldChar w:fldCharType="separate"/>
-      </w:r>
-      <w:r>
-        <w:rPr>
-          <w:rFonts w:ascii="Arial" w:hAnsi="Arial"/>
-          <w:color w:val="000000"/>
-          <w:szCs w:val="17"/>
-          <w:lang w:val="en-GB"/>
-        </w:rPr>
-        <w:fldChar w:fldCharType="end"/>
-      </w:r>
-      <w:r>
-        <w:rPr>
-          <w:rFonts w:ascii="Arial" w:hAnsi="Arial"/>
-          <w:color w:val="000000"/>
-          <w:szCs w:val="17"/>
-          <w:lang w:val="en-GB"/>
-        </w:rPr>
         <w:instrText xml:space="preserve">MACROBUTTON HTMLDirect </w:instrText>
       </w:r>
-      <w:r>
+    </w:p>
+    <w:p>
+      <w:pPr>
+        <w:spacing w:after="0"/>
         <w:rPr>
           <w:rFonts w:ascii="Times" w:hAnsi="Times"/>
           <w:noProof/>
           <w:szCs w:val="20"/>
         </w:rPr>
-        <w:drawing>
-          <wp:inline distT="0" distB="0" distL="0" distR="0">
-            <wp:extent cx="482600" cy="1414145"/>
-            <wp:effectExtent l="25400" t="0" r="0" b="0"/>
-            <wp:docPr id="2" name="Picture 2"/>
-            <wp:cNvGraphicFramePr>
-              <a:graphicFrameLocks xmlns:a="http://schemas.openxmlformats.org/drawingml/2006/main" noChangeAspect="1"/>
-            </wp:cNvGraphicFramePr>
-            <a:graphic xmlns:a="http://schemas.openxmlformats.org/drawingml/2006/main">
-              <a:graphicData uri="http://schemas.openxmlformats.org/drawingml/2006/picture">
-                <pic:pic xmlns:pic="http://schemas.openxmlformats.org/drawingml/2006/picture">
-                  <pic:nvPicPr>
-                    <pic:cNvPr id="0" name="Picture 2"/>
-                    <pic:cNvPicPr>
-                      <a:picLocks noChangeAspect="1" noChangeArrowheads="1"/>
-                    </pic:cNvPicPr>
-                  </pic:nvPicPr>
-                  <ve:AlternateContent>
-                    <ve:Choice xmlns:ma="http://schemas.microsoft.com/office/mac/drawingml/2008/main" Requires="ma">
-                      <pic:blipFill>
-                        <a:blip r:embed="rId4"/>
-                        <a:srcRect/>
-                        <a:stretch>
-                          <a:fillRect/>
-                        </a:stretch>
-                      </pic:blipFill>
-                    </ve:Choice>
-                    <ve:Fallback>
-                      <pic:blipFill>
-                        <a:blip r:embed="rId5"/>
-                        <a:srcRect/>
-                        <a:stretch>
-                          <a:fillRect/>
-                        </a:stretch>
-                      </pic:blipFill>
-                    </ve:Fallback>
-                  </ve:AlternateContent>
-                  <pic:spPr bwMode="auto">
-                    <a:xfrm>
-                      <a:off x="0" y="0"/>
-                      <a:ext cx="482600" cy="1414145"/>
-                    </a:xfrm>
-                    <a:prstGeom prst="rect">
-                      <a:avLst/>
-                    </a:prstGeom>
-                    <a:noFill/>
-                    <a:ln w="9525">
-                      <a:noFill/>
-                      <a:miter lim="800000"/>
-                      <a:headEnd/>
-                      <a:tailEnd/>
-                    </a:ln>
-                  </pic:spPr>
-                </pic:pic>
-              </a:graphicData>
-            </a:graphic>
-          </wp:inline>
-        </w:drawing>
-      </w:r>
-      <w:r>
-        <w:rPr>
-          <w:rFonts w:ascii="Arial" w:hAnsi="Arial"/>
-          <w:color w:val="000000"/>
-          <w:szCs w:val="17"/>
-          <w:lang w:val="en-GB"/>
-        </w:rPr>
-        <w:fldChar w:fldCharType="end"/>
-      </w:r>
-      <w:r>
-        <w:rPr>
-          <w:rFonts w:ascii="Arial" w:hAnsi="Arial"/>
-          <w:color w:val="000000"/>
-          <w:szCs w:val="17"/>
-          <w:lang w:val="en-GB"/>
-        </w:rPr>
-        <w:t xml:space="preserve"> </w:t>
-      </w:r>
-    </w:p>
-    <w:p>
-      <w:pPr>
-        <w:spacing w:after="0"/>
-        <w:rPr>
-          <w:rFonts w:ascii="Arial" w:hAnsi="Arial"/>
-          <w:b/>
-          <w:bCs/>
-          <w:color w:val="C43B1D"/>
-          <w:lang w:val="en-GB"/>
-        </w:rPr>
-      </w:pPr>
-      <w:r>
-        <w:rPr>
-          <w:rFonts w:ascii="Arial" w:hAnsi="Arial"/>
-          <w:b/>
-          <w:bCs/>
-          <w:color w:val="000000"/>
-          <w:szCs w:val="17"/>
-          <w:lang w:val="en-GB"/>
-        </w:rPr>
-        <w:t>Why did you choose this chemical or product?</w:t>
-      </w:r>
-      <w:r>
-        <w:rPr>
-          <w:rFonts w:ascii="Arial" w:hAnsi="Arial"/>
-          <w:b/>
-          <w:bCs/>
-          <w:color w:val="000000"/>
-          <w:lang w:val="en-GB"/>
-        </w:rPr>
-        <w:t> </w:t>
-      </w:r>
-    </w:p>
-    <w:p>
-      <w:pPr>
-        <w:spacing w:after="0"/>
-        <w:rPr>
-          <w:rFonts w:ascii="Arial" w:hAnsi="Arial"/>
-          <w:b/>
-          <w:bCs/>
-          <w:color w:val="C43B1D"/>
-          <w:lang w:val="en-GB"/>
-        </w:rPr>
-      </w:pPr>
-    </w:p>
-    <w:p>
-      <w:pPr>
-        <w:spacing w:after="0"/>
-        <w:rPr>
-          <w:rFonts w:ascii="Arial" w:hAnsi="Arial"/>
-          <w:b/>
-          <w:bCs/>
-          <w:color w:val="C43B1D"/>
-          <w:lang w:val="en-GB"/>
-        </w:rPr>
-      </w:pPr>
-    </w:p>
-    <w:p>
-      <w:pPr>
-        <w:spacing w:after="0"/>
-        <w:rPr>
-          <w:rFonts w:ascii="Arial" w:hAnsi="Arial"/>
-          <w:b/>
-          <w:bCs/>
-          <w:color w:val="000000"/>
-          <w:szCs w:val="17"/>
-          <w:lang w:val="en-GB"/>
-        </w:rPr>
-      </w:pPr>
-    </w:p>
-    <w:p>
-      <w:pPr>
-        <w:spacing w:after="0"/>
-        <w:rPr>
-          <w:rFonts w:ascii="Arial" w:hAnsi="Arial"/>
-          <w:color w:val="000000"/>
-          <w:szCs w:val="17"/>
-          <w:lang w:val="en-GB"/>
-        </w:rPr>
-      </w:pPr>
-      <w:r>
-        <w:rPr>
-          <w:rFonts w:ascii="Arial" w:hAnsi="Arial"/>
-          <w:color w:val="000000"/>
-          <w:szCs w:val="17"/>
-          <w:lang w:val="en-GB"/>
-        </w:rPr>
-        <w:fldChar w:fldCharType="begin"/>
-      </w:r>
-      <w:r>
-        <w:rPr>
-          <w:rFonts w:ascii="Arial" w:hAnsi="Arial"/>
-          <w:color w:val="000000"/>
-          <w:szCs w:val="17"/>
-          <w:lang w:val="en-GB"/>
-        </w:rPr>
-        <w:instrText xml:space="preserve"> </w:instrText>
-      </w:r>
-      <w:r>
-        <w:rPr>
-          <w:rFonts w:ascii="Arial" w:hAnsi="Arial"/>
-          <w:color w:val="000000"/>
-          <w:szCs w:val="17"/>
-          <w:lang w:val="en-GB"/>
-        </w:rPr>
-        <w:fldChar w:fldCharType="begin"/>
-      </w:r>
-      <w:r>
-        <w:rPr>
-          <w:rFonts w:ascii="Arial" w:hAnsi="Arial"/>
-          <w:color w:val="000000"/>
-          <w:szCs w:val="17"/>
-          <w:lang w:val="en-GB"/>
-        </w:rPr>
-        <w:instrText xml:space="preserve"> PRIVATE "&lt;TEXTAREA NAME=\"entry.1096697534\" ROWS=\"8\" COLS=\"0\" DIR=\"auto\"&gt;&lt;/TEXTAREA&gt;" </w:instrText>
-      </w:r>
-      <w:r>
-        <w:rPr>
-          <w:rFonts w:ascii="Arial" w:hAnsi="Arial"/>
-          <w:color w:val="000000"/>
-          <w:szCs w:val="17"/>
-          <w:lang w:val="en-GB"/>
-        </w:rPr>
-        <w:fldChar w:fldCharType="separate"/>
-      </w:r>
-      <w:r>
-        <w:rPr>
-          <w:rFonts w:ascii="Arial" w:hAnsi="Arial"/>
-          <w:color w:val="000000"/>
-          <w:szCs w:val="17"/>
-          <w:lang w:val="en-GB"/>
-        </w:rPr>
-        <w:fldChar w:fldCharType="end"/>
-      </w:r>
-      <w:r>
-        <w:rPr>
-          <w:rFonts w:ascii="Arial" w:hAnsi="Arial"/>
-          <w:color w:val="000000"/>
-          <w:szCs w:val="17"/>
-          <w:lang w:val="en-GB"/>
-        </w:rPr>
-        <w:instrText xml:space="preserve">MACROBUTTON HTMLDirect </w:instrText>
-      </w:r>
-      <w:r>
+      </w:pPr>
+    </w:p>
+    <w:p>
+      <w:pPr>
+        <w:spacing w:after="0"/>
         <w:rPr>
           <w:rFonts w:ascii="Times" w:hAnsi="Times"/>
           <w:noProof/>
           <w:szCs w:val="20"/>
         </w:rPr>
-        <w:drawing>
-          <wp:inline distT="0" distB="0" distL="0" distR="0">
-            <wp:extent cx="482600" cy="1414145"/>
-            <wp:effectExtent l="25400" t="0" r="0" b="0"/>
-            <wp:docPr id="3" name="Picture 3"/>
-            <wp:cNvGraphicFramePr>
-              <a:graphicFrameLocks xmlns:a="http://schemas.openxmlformats.org/drawingml/2006/main" noChangeAspect="1"/>
-            </wp:cNvGraphicFramePr>
-            <a:graphic xmlns:a="http://schemas.openxmlformats.org/drawingml/2006/main">
-              <a:graphicData uri="http://schemas.openxmlformats.org/drawingml/2006/picture">
-                <pic:pic xmlns:pic="http://schemas.openxmlformats.org/drawingml/2006/picture">
-                  <pic:nvPicPr>
-                    <pic:cNvPr id="0" name="Picture 3"/>
-                    <pic:cNvPicPr>
-                      <a:picLocks noChangeAspect="1" noChangeArrowheads="1"/>
-                    </pic:cNvPicPr>
-                  </pic:nvPicPr>
-                  <ve:AlternateContent>
-                    <ve:Choice xmlns:ma="http://schemas.microsoft.com/office/mac/drawingml/2008/main" Requires="ma">
-                      <pic:blipFill>
-                        <a:blip r:embed="rId4"/>
-                        <a:srcRect/>
-                        <a:stretch>
-                          <a:fillRect/>
-                        </a:stretch>
-                      </pic:blipFill>
-                    </ve:Choice>
-                    <ve:Fallback>
-                      <pic:blipFill>
-                        <a:blip r:embed="rId5"/>
-                        <a:srcRect/>
-                        <a:stretch>
-                          <a:fillRect/>
-                        </a:stretch>
-                      </pic:blipFill>
-                    </ve:Fallback>
-                  </ve:AlternateContent>
-                  <pic:spPr bwMode="auto">
-                    <a:xfrm>
-                      <a:off x="0" y="0"/>
-                      <a:ext cx="482600" cy="1414145"/>
-                    </a:xfrm>
-                    <a:prstGeom prst="rect">
-                      <a:avLst/>
-                    </a:prstGeom>
-                    <a:noFill/>
-                    <a:ln w="9525">
-                      <a:noFill/>
-                      <a:miter lim="800000"/>
-                      <a:headEnd/>
-                      <a:tailEnd/>
-                    </a:ln>
-                  </pic:spPr>
-                </pic:pic>
-              </a:graphicData>
-            </a:graphic>
-          </wp:inline>
-        </w:drawing>
-      </w:r>
+      </w:pPr>
+    </w:p>
+    <w:p>
+      <w:pPr>
+        <w:spacing w:after="0"/>
+        <w:rPr>
+          <w:rFonts w:ascii="Arial" w:hAnsi="Arial"/>
+          <w:color w:val="000000"/>
+          <w:szCs w:val="17"/>
+          <w:lang w:val="en-GB"/>
+        </w:rPr>
+      </w:pPr>
       <w:r>
         <w:rPr>
           <w:rFonts w:ascii="Arial" w:hAnsi="Arial"/>
@@ -811,91 +925,52 @@
           <w:rFonts w:ascii="Arial" w:hAnsi="Arial"/>
           <w:b/>
           <w:bCs/>
-          <w:color w:val="000000"/>
-          <w:szCs w:val="17"/>
-          <w:lang w:val="en-GB"/>
-        </w:rPr>
-      </w:pPr>
-      <w:r>
-        <w:rPr>
-          <w:rFonts w:ascii="Arial" w:hAnsi="Arial"/>
-          <w:b/>
-          <w:bCs/>
-          <w:color w:val="000000"/>
-          <w:szCs w:val="17"/>
-          <w:lang w:val="en-GB"/>
-        </w:rPr>
-        <w:t xml:space="preserve">If there was a brand, did it </w:t>
-      </w:r>
-      <w:r>
-        <w:rPr>
-          <w:rFonts w:ascii="Arial" w:hAnsi="Arial"/>
-          <w:b/>
-          <w:bCs/>
-          <w:color w:val="000000"/>
-          <w:szCs w:val="17"/>
-          <w:lang w:val="en-GB"/>
-        </w:rPr>
-        <w:t>matter</w:t>
-      </w:r>
-      <w:r>
-        <w:rPr>
-          <w:rFonts w:ascii="Arial" w:hAnsi="Arial"/>
-          <w:b/>
-          <w:bCs/>
-          <w:color w:val="000000"/>
-          <w:szCs w:val="17"/>
-          <w:lang w:val="en-GB"/>
-        </w:rPr>
-        <w:t xml:space="preserve"> to you?</w:t>
-      </w:r>
-    </w:p>
-    <w:p>
-      <w:pPr>
-        <w:spacing w:after="0"/>
-        <w:rPr>
-          <w:rFonts w:ascii="Arial" w:hAnsi="Arial"/>
-          <w:b/>
-          <w:bCs/>
-          <w:color w:val="000000"/>
-          <w:szCs w:val="17"/>
-          <w:lang w:val="en-GB"/>
-        </w:rPr>
-      </w:pPr>
-      <w:r>
-        <w:rPr>
-          <w:rFonts w:ascii="Arial" w:hAnsi="Arial"/>
-          <w:b/>
-          <w:bCs/>
-          <w:color w:val="000000"/>
-          <w:szCs w:val="17"/>
-          <w:lang w:val="en-GB"/>
-        </w:rPr>
-        <w:t>(quality, reliability, prestige)</w:t>
-      </w:r>
-    </w:p>
-    <w:p>
-      <w:pPr>
-        <w:spacing w:after="0"/>
-        <w:rPr>
-          <w:rFonts w:ascii="Arial" w:hAnsi="Arial"/>
-          <w:b/>
-          <w:bCs/>
-          <w:color w:val="000000"/>
-          <w:szCs w:val="17"/>
-          <w:lang w:val="en-GB"/>
-        </w:rPr>
-      </w:pPr>
-    </w:p>
-    <w:p>
-      <w:pPr>
-        <w:spacing w:after="0"/>
-        <w:rPr>
-          <w:rFonts w:ascii="Arial" w:hAnsi="Arial"/>
-          <w:b/>
-          <w:bCs/>
-          <w:color w:val="000000"/>
-          <w:szCs w:val="17"/>
+          <w:color w:val="C43B1D"/>
+          <w:lang w:val="en-GB"/>
+        </w:rPr>
+      </w:pPr>
+      <w:r>
+        <w:rPr>
+          <w:rFonts w:ascii="Arial" w:hAnsi="Arial"/>
+          <w:b/>
+          <w:bCs/>
+          <w:color w:val="000000"/>
+          <w:szCs w:val="17"/>
+          <w:lang w:val="en-GB"/>
+        </w:rPr>
+        <w:t>If you stopped using this chemical or product, why was that?</w:t>
+      </w:r>
+      <w:r>
+        <w:rPr>
+          <w:rFonts w:ascii="Arial" w:hAnsi="Arial"/>
+          <w:b/>
+          <w:bCs/>
+          <w:color w:val="000000"/>
+          <w:lang w:val="en-GB"/>
+        </w:rPr>
+        <w:t> </w:t>
+      </w:r>
+    </w:p>
+    <w:p>
+      <w:pPr>
+        <w:spacing w:after="0"/>
+        <w:rPr>
+          <w:rFonts w:ascii="Arial" w:hAnsi="Arial"/>
+          <w:b/>
+          <w:bCs/>
+          <w:color w:val="C43B1D"/>
+          <w:lang w:val="en-GB"/>
+        </w:rPr>
+      </w:pPr>
+    </w:p>
+    <w:p>
+      <w:pPr>
+        <w:spacing w:after="0"/>
+        <w:rPr>
+          <w:rFonts w:ascii="Arial" w:hAnsi="Arial"/>
+          <w:b/>
+          <w:bCs/>
+          <w:color w:val="C43B1D"/>
           <w:lang w:val="en-GB"/>
         </w:rPr>
       </w:pPr>
@@ -957,16 +1032,7 @@
           <w:szCs w:val="17"/>
           <w:lang w:val="en-GB"/>
         </w:rPr>
-        <w:instrText xml:space="preserve"> PRIVATE "&lt;TEXTAREA NAME=\"entry.1543249161\" ROWS=\"8\" COLS=\"0\" DIR=\"auto\"&gt;&lt;/TEXTAREA&gt;" </w:instrText>
-      </w:r>
-      <w:r>
-        <w:rPr>
-          <w:rFonts w:ascii="Arial" w:hAnsi="Arial"/>
-          <w:color w:val="000000"/>
-          <w:szCs w:val="17"/>
-          <w:lang w:val="en-GB"/>
-        </w:rPr>
-        <w:fldChar w:fldCharType="separate"/>
+        <w:instrText xml:space="preserve"> PRIVATE "&lt;TEXTAREA NAME=\"entry.610930443\" ROWS=\"8\" COLS=\"0\" DIR=\"auto\"&gt;&lt;/TEXTAREA&gt;" </w:instrText>
       </w:r>
       <w:r>
         <w:rPr>
@@ -985,499 +1051,6 @@
           <w:lang w:val="en-GB"/>
         </w:rPr>
         <w:instrText xml:space="preserve">MACROBUTTON HTMLDirect </w:instrText>
-      </w:r>
-      <w:r>
-        <w:rPr>
-          <w:rFonts w:ascii="Times" w:hAnsi="Times"/>
-          <w:noProof/>
-          <w:szCs w:val="20"/>
-        </w:rPr>
-        <w:drawing>
-          <wp:inline distT="0" distB="0" distL="0" distR="0">
-            <wp:extent cx="482600" cy="1414145"/>
-            <wp:effectExtent l="25400" t="0" r="0" b="0"/>
-            <wp:docPr id="4" name="Picture 4"/>
-            <wp:cNvGraphicFramePr>
-              <a:graphicFrameLocks xmlns:a="http://schemas.openxmlformats.org/drawingml/2006/main" noChangeAspect="1"/>
-            </wp:cNvGraphicFramePr>
-            <a:graphic xmlns:a="http://schemas.openxmlformats.org/drawingml/2006/main">
-              <a:graphicData uri="http://schemas.openxmlformats.org/drawingml/2006/picture">
-                <pic:pic xmlns:pic="http://schemas.openxmlformats.org/drawingml/2006/picture">
-                  <pic:nvPicPr>
-                    <pic:cNvPr id="0" name="Picture 4"/>
-                    <pic:cNvPicPr>
-                      <a:picLocks noChangeAspect="1" noChangeArrowheads="1"/>
-                    </pic:cNvPicPr>
-                  </pic:nvPicPr>
-                  <ve:AlternateContent>
-                    <ve:Choice xmlns:ma="http://schemas.microsoft.com/office/mac/drawingml/2008/main" Requires="ma">
-                      <pic:blipFill>
-                        <a:blip r:embed="rId4"/>
-                        <a:srcRect/>
-                        <a:stretch>
-                          <a:fillRect/>
-                        </a:stretch>
-                      </pic:blipFill>
-                    </ve:Choice>
-                    <ve:Fallback>
-                      <pic:blipFill>
-                        <a:blip r:embed="rId5"/>
-                        <a:srcRect/>
-                        <a:stretch>
-                          <a:fillRect/>
-                        </a:stretch>
-                      </pic:blipFill>
-                    </ve:Fallback>
-                  </ve:AlternateContent>
-                  <pic:spPr bwMode="auto">
-                    <a:xfrm>
-                      <a:off x="0" y="0"/>
-                      <a:ext cx="482600" cy="1414145"/>
-                    </a:xfrm>
-                    <a:prstGeom prst="rect">
-                      <a:avLst/>
-                    </a:prstGeom>
-                    <a:noFill/>
-                    <a:ln w="9525">
-                      <a:noFill/>
-                      <a:miter lim="800000"/>
-                      <a:headEnd/>
-                      <a:tailEnd/>
-                    </a:ln>
-                  </pic:spPr>
-                </pic:pic>
-              </a:graphicData>
-            </a:graphic>
-          </wp:inline>
-        </w:drawing>
-      </w:r>
-      <w:r>
-        <w:rPr>
-          <w:rFonts w:ascii="Arial" w:hAnsi="Arial"/>
-          <w:color w:val="000000"/>
-          <w:szCs w:val="17"/>
-          <w:lang w:val="en-GB"/>
-        </w:rPr>
-        <w:fldChar w:fldCharType="end"/>
-      </w:r>
-      <w:r>
-        <w:rPr>
-          <w:rFonts w:ascii="Arial" w:hAnsi="Arial"/>
-          <w:b/>
-          <w:bCs/>
-          <w:color w:val="000000"/>
-          <w:szCs w:val="17"/>
-          <w:lang w:val="en-GB"/>
-        </w:rPr>
-        <w:t>Roughly</w:t>
-      </w:r>
-      <w:r>
-        <w:rPr>
-          <w:rFonts w:ascii="Arial" w:hAnsi="Arial"/>
-          <w:b/>
-          <w:bCs/>
-          <w:color w:val="000000"/>
-          <w:szCs w:val="17"/>
-          <w:lang w:val="en-GB"/>
-        </w:rPr>
-        <w:t>,</w:t>
-      </w:r>
-      <w:r>
-        <w:rPr>
-          <w:rFonts w:ascii="Arial" w:hAnsi="Arial"/>
-          <w:b/>
-          <w:bCs/>
-          <w:color w:val="000000"/>
-          <w:szCs w:val="17"/>
-          <w:lang w:val="en-GB"/>
-        </w:rPr>
-        <w:t xml:space="preserve"> when were you using this chemical or product?</w:t>
-      </w:r>
-    </w:p>
-    <w:p>
-      <w:pPr>
-        <w:spacing w:after="0"/>
-        <w:rPr>
-          <w:rFonts w:ascii="Arial" w:hAnsi="Arial"/>
-          <w:color w:val="666666"/>
-          <w:szCs w:val="17"/>
-          <w:lang w:val="en-GB"/>
-        </w:rPr>
-      </w:pPr>
-      <w:r>
-        <w:rPr>
-          <w:rFonts w:ascii="Arial" w:hAnsi="Arial"/>
-          <w:color w:val="666666"/>
-          <w:szCs w:val="17"/>
-          <w:lang w:val="en-GB"/>
-        </w:rPr>
-        <w:t>decade or year</w:t>
-      </w:r>
-    </w:p>
-    <w:p>
-      <w:pPr>
-        <w:spacing w:after="0"/>
-        <w:rPr>
-          <w:rFonts w:ascii="Arial" w:hAnsi="Arial"/>
-          <w:color w:val="000000"/>
-          <w:szCs w:val="17"/>
-          <w:lang w:val="en-GB"/>
-        </w:rPr>
-      </w:pPr>
-      <w:r>
-        <w:rPr>
-          <w:rFonts w:ascii="Arial" w:hAnsi="Arial"/>
-          <w:color w:val="000000"/>
-          <w:szCs w:val="17"/>
-          <w:lang w:val="en-GB"/>
-        </w:rPr>
-        <w:fldChar w:fldCharType="begin"/>
-      </w:r>
-      <w:r>
-        <w:rPr>
-          <w:rFonts w:ascii="Arial" w:hAnsi="Arial"/>
-          <w:color w:val="000000"/>
-          <w:szCs w:val="17"/>
-          <w:lang w:val="en-GB"/>
-        </w:rPr>
-        <w:instrText xml:space="preserve"> </w:instrText>
-      </w:r>
-      <w:r>
-        <w:rPr>
-          <w:rFonts w:ascii="Arial" w:hAnsi="Arial"/>
-          <w:color w:val="000000"/>
-          <w:szCs w:val="17"/>
-          <w:lang w:val="en-GB"/>
-        </w:rPr>
-        <w:fldChar w:fldCharType="begin"/>
-      </w:r>
-      <w:r>
-        <w:rPr>
-          <w:rFonts w:ascii="Arial" w:hAnsi="Arial"/>
-          <w:color w:val="000000"/>
-          <w:szCs w:val="17"/>
-          <w:lang w:val="en-GB"/>
-        </w:rPr>
-        <w:instrText xml:space="preserve"> PRIVATE "&lt;INPUT TYPE=\"text\" NAME=\"entry.1584518597\" VALUE=\"\" DIR=\"auto\"&gt;" </w:instrText>
-      </w:r>
-      <w:r>
-        <w:rPr>
-          <w:rFonts w:ascii="Arial" w:hAnsi="Arial"/>
-          <w:color w:val="000000"/>
-          <w:szCs w:val="17"/>
-          <w:lang w:val="en-GB"/>
-        </w:rPr>
-        <w:fldChar w:fldCharType="separate"/>
-      </w:r>
-      <w:r>
-        <w:rPr>
-          <w:rFonts w:ascii="Arial" w:hAnsi="Arial"/>
-          <w:color w:val="000000"/>
-          <w:szCs w:val="17"/>
-          <w:lang w:val="en-GB"/>
-        </w:rPr>
-        <w:fldChar w:fldCharType="end"/>
-      </w:r>
-      <w:r>
-        <w:rPr>
-          <w:rFonts w:ascii="Arial" w:hAnsi="Arial"/>
-          <w:color w:val="000000"/>
-          <w:szCs w:val="17"/>
-          <w:lang w:val="en-GB"/>
-        </w:rPr>
-        <w:instrText xml:space="preserve">MACROBUTTON HTMLDirect </w:instrText>
-      </w:r>
-      <w:r>
-        <w:rPr>
-          <w:rFonts w:ascii="Times" w:hAnsi="Times"/>
-          <w:noProof/>
-          <w:szCs w:val="20"/>
-        </w:rPr>
-        <w:drawing>
-          <wp:inline distT="0" distB="0" distL="0" distR="0">
-            <wp:extent cx="177800" cy="254000"/>
-            <wp:effectExtent l="25400" t="0" r="0" b="0"/>
-            <wp:docPr id="5" name="Picture 5"/>
-            <wp:cNvGraphicFramePr>
-              <a:graphicFrameLocks xmlns:a="http://schemas.openxmlformats.org/drawingml/2006/main" noChangeAspect="1"/>
-            </wp:cNvGraphicFramePr>
-            <a:graphic xmlns:a="http://schemas.openxmlformats.org/drawingml/2006/main">
-              <a:graphicData uri="http://schemas.openxmlformats.org/drawingml/2006/picture">
-                <pic:pic xmlns:pic="http://schemas.openxmlformats.org/drawingml/2006/picture">
-                  <pic:nvPicPr>
-                    <pic:cNvPr id="0" name="Picture 5"/>
-                    <pic:cNvPicPr>
-                      <a:picLocks noChangeAspect="1" noChangeArrowheads="1"/>
-                    </pic:cNvPicPr>
-                  </pic:nvPicPr>
-                  <ve:AlternateContent>
-                    <ve:Choice xmlns:ma="http://schemas.microsoft.com/office/mac/drawingml/2008/main" Requires="ma">
-                      <pic:blipFill>
-                        <a:blip r:embed="rId6"/>
-                        <a:srcRect/>
-                        <a:stretch>
-                          <a:fillRect/>
-                        </a:stretch>
-                      </pic:blipFill>
-                    </ve:Choice>
-                    <ve:Fallback>
-                      <pic:blipFill>
-                        <a:blip r:embed="rId7"/>
-                        <a:srcRect/>
-                        <a:stretch>
-                          <a:fillRect/>
-                        </a:stretch>
-                      </pic:blipFill>
-                    </ve:Fallback>
-                  </ve:AlternateContent>
-                  <pic:spPr bwMode="auto">
-                    <a:xfrm>
-                      <a:off x="0" y="0"/>
-                      <a:ext cx="177800" cy="254000"/>
-                    </a:xfrm>
-                    <a:prstGeom prst="rect">
-                      <a:avLst/>
-                    </a:prstGeom>
-                    <a:noFill/>
-                    <a:ln w="9525">
-                      <a:noFill/>
-                      <a:miter lim="800000"/>
-                      <a:headEnd/>
-                      <a:tailEnd/>
-                    </a:ln>
-                  </pic:spPr>
-                </pic:pic>
-              </a:graphicData>
-            </a:graphic>
-          </wp:inline>
-        </w:drawing>
-      </w:r>
-      <w:r>
-        <w:rPr>
-          <w:rFonts w:ascii="Arial" w:hAnsi="Arial"/>
-          <w:color w:val="000000"/>
-          <w:szCs w:val="17"/>
-          <w:lang w:val="en-GB"/>
-        </w:rPr>
-        <w:fldChar w:fldCharType="end"/>
-      </w:r>
-      <w:r>
-        <w:rPr>
-          <w:rFonts w:ascii="Arial" w:hAnsi="Arial"/>
-          <w:color w:val="000000"/>
-          <w:szCs w:val="17"/>
-          <w:lang w:val="en-GB"/>
-        </w:rPr>
-        <w:t xml:space="preserve"> </w:t>
-      </w:r>
-    </w:p>
-    <w:p>
-      <w:pPr>
-        <w:spacing w:after="0"/>
-        <w:rPr>
-          <w:rFonts w:ascii="Arial" w:hAnsi="Arial"/>
-          <w:b/>
-          <w:bCs/>
-          <w:color w:val="C43B1D"/>
-          <w:lang w:val="en-GB"/>
-        </w:rPr>
-      </w:pPr>
-      <w:r>
-        <w:rPr>
-          <w:rFonts w:ascii="Arial" w:hAnsi="Arial"/>
-          <w:b/>
-          <w:bCs/>
-          <w:color w:val="000000"/>
-          <w:szCs w:val="17"/>
-          <w:lang w:val="en-GB"/>
-        </w:rPr>
-        <w:t>If you stopped using this chemical or product, why was that?</w:t>
-      </w:r>
-      <w:r>
-        <w:rPr>
-          <w:rFonts w:ascii="Arial" w:hAnsi="Arial"/>
-          <w:b/>
-          <w:bCs/>
-          <w:color w:val="000000"/>
-          <w:lang w:val="en-GB"/>
-        </w:rPr>
-        <w:t> </w:t>
-      </w:r>
-    </w:p>
-    <w:p>
-      <w:pPr>
-        <w:spacing w:after="0"/>
-        <w:rPr>
-          <w:rFonts w:ascii="Arial" w:hAnsi="Arial"/>
-          <w:b/>
-          <w:bCs/>
-          <w:color w:val="C43B1D"/>
-          <w:lang w:val="en-GB"/>
-        </w:rPr>
-      </w:pPr>
-    </w:p>
-    <w:p>
-      <w:pPr>
-        <w:spacing w:after="0"/>
-        <w:rPr>
-          <w:rFonts w:ascii="Arial" w:hAnsi="Arial"/>
-          <w:b/>
-          <w:bCs/>
-          <w:color w:val="C43B1D"/>
-          <w:lang w:val="en-GB"/>
-        </w:rPr>
-      </w:pPr>
-    </w:p>
-    <w:p>
-      <w:pPr>
-        <w:spacing w:after="0"/>
-        <w:rPr>
-          <w:rFonts w:ascii="Arial" w:hAnsi="Arial"/>
-          <w:b/>
-          <w:bCs/>
-          <w:color w:val="000000"/>
-          <w:szCs w:val="17"/>
-          <w:lang w:val="en-GB"/>
-        </w:rPr>
-      </w:pPr>
-    </w:p>
-    <w:p>
-      <w:pPr>
-        <w:spacing w:after="0"/>
-        <w:rPr>
-          <w:rFonts w:ascii="Arial" w:hAnsi="Arial"/>
-          <w:color w:val="000000"/>
-          <w:szCs w:val="17"/>
-          <w:lang w:val="en-GB"/>
-        </w:rPr>
-      </w:pPr>
-      <w:r>
-        <w:rPr>
-          <w:rFonts w:ascii="Arial" w:hAnsi="Arial"/>
-          <w:color w:val="000000"/>
-          <w:szCs w:val="17"/>
-          <w:lang w:val="en-GB"/>
-        </w:rPr>
-        <w:fldChar w:fldCharType="begin"/>
-      </w:r>
-      <w:r>
-        <w:rPr>
-          <w:rFonts w:ascii="Arial" w:hAnsi="Arial"/>
-          <w:color w:val="000000"/>
-          <w:szCs w:val="17"/>
-          <w:lang w:val="en-GB"/>
-        </w:rPr>
-        <w:instrText xml:space="preserve"> </w:instrText>
-      </w:r>
-      <w:r>
-        <w:rPr>
-          <w:rFonts w:ascii="Arial" w:hAnsi="Arial"/>
-          <w:color w:val="000000"/>
-          <w:szCs w:val="17"/>
-          <w:lang w:val="en-GB"/>
-        </w:rPr>
-        <w:fldChar w:fldCharType="begin"/>
-      </w:r>
-      <w:r>
-        <w:rPr>
-          <w:rFonts w:ascii="Arial" w:hAnsi="Arial"/>
-          <w:color w:val="000000"/>
-          <w:szCs w:val="17"/>
-          <w:lang w:val="en-GB"/>
-        </w:rPr>
-        <w:instrText xml:space="preserve"> PRIVATE "&lt;TEXTAREA NAME=\"entry.610930443\" ROWS=\"8\" COLS=\"0\" DIR=\"auto\"&gt;&lt;/TEXTAREA&gt;" </w:instrText>
-      </w:r>
-      <w:r>
-        <w:rPr>
-          <w:rFonts w:ascii="Arial" w:hAnsi="Arial"/>
-          <w:color w:val="000000"/>
-          <w:szCs w:val="17"/>
-          <w:lang w:val="en-GB"/>
-        </w:rPr>
-        <w:fldChar w:fldCharType="separate"/>
-      </w:r>
-      <w:r>
-        <w:rPr>
-          <w:rFonts w:ascii="Arial" w:hAnsi="Arial"/>
-          <w:color w:val="000000"/>
-          <w:szCs w:val="17"/>
-          <w:lang w:val="en-GB"/>
-        </w:rPr>
-        <w:fldChar w:fldCharType="end"/>
-      </w:r>
-      <w:r>
-        <w:rPr>
-          <w:rFonts w:ascii="Arial" w:hAnsi="Arial"/>
-          <w:color w:val="000000"/>
-          <w:szCs w:val="17"/>
-          <w:lang w:val="en-GB"/>
-        </w:rPr>
-        <w:instrText xml:space="preserve">MACROBUTTON HTMLDirect </w:instrText>
-      </w:r>
-      <w:r>
-        <w:rPr>
-          <w:rFonts w:ascii="Times" w:hAnsi="Times"/>
-          <w:noProof/>
-          <w:szCs w:val="20"/>
-        </w:rPr>
-        <w:drawing>
-          <wp:inline distT="0" distB="0" distL="0" distR="0">
-            <wp:extent cx="482600" cy="1414145"/>
-            <wp:effectExtent l="25400" t="0" r="0" b="0"/>
-            <wp:docPr id="6" name="Picture 6"/>
-            <wp:cNvGraphicFramePr>
-              <a:graphicFrameLocks xmlns:a="http://schemas.openxmlformats.org/drawingml/2006/main" noChangeAspect="1"/>
-            </wp:cNvGraphicFramePr>
-            <a:graphic xmlns:a="http://schemas.openxmlformats.org/drawingml/2006/main">
-              <a:graphicData uri="http://schemas.openxmlformats.org/drawingml/2006/picture">
-                <pic:pic xmlns:pic="http://schemas.openxmlformats.org/drawingml/2006/picture">
-                  <pic:nvPicPr>
-                    <pic:cNvPr id="0" name="Picture 6"/>
-                    <pic:cNvPicPr>
-                      <a:picLocks noChangeAspect="1" noChangeArrowheads="1"/>
-                    </pic:cNvPicPr>
-                  </pic:nvPicPr>
-                  <ve:AlternateContent>
-                    <ve:Choice xmlns:ma="http://schemas.microsoft.com/office/mac/drawingml/2008/main" Requires="ma">
-                      <pic:blipFill>
-                        <a:blip r:embed="rId4"/>
-                        <a:srcRect/>
-                        <a:stretch>
-                          <a:fillRect/>
-                        </a:stretch>
-                      </pic:blipFill>
-                    </ve:Choice>
-                    <ve:Fallback>
-                      <pic:blipFill>
-                        <a:blip r:embed="rId5"/>
-                        <a:srcRect/>
-                        <a:stretch>
-                          <a:fillRect/>
-                        </a:stretch>
-                      </pic:blipFill>
-                    </ve:Fallback>
-                  </ve:AlternateContent>
-                  <pic:spPr bwMode="auto">
-                    <a:xfrm>
-                      <a:off x="0" y="0"/>
-                      <a:ext cx="482600" cy="1414145"/>
-                    </a:xfrm>
-                    <a:prstGeom prst="rect">
-                      <a:avLst/>
-                    </a:prstGeom>
-                    <a:noFill/>
-                    <a:ln w="9525">
-                      <a:noFill/>
-                      <a:miter lim="800000"/>
-                      <a:headEnd/>
-                      <a:tailEnd/>
-                    </a:ln>
-                  </pic:spPr>
-                </pic:pic>
-              </a:graphicData>
-            </a:graphic>
-          </wp:inline>
-        </w:drawing>
       </w:r>
       <w:r>
         <w:rPr>
@@ -1959,7 +1532,7 @@
       </w:r>
     </w:p>
     <w:sectPr>
-      <w:footerReference w:type="default" r:id="rId8"/>
+      <w:footerReference w:type="default" r:id="rId4"/>
       <w:pgSz w:w="11900" w:h="16840"/>
       <w:pgMar w:top="1440" w:right="1800" w:bottom="1440" w:left="1800" w:header="708" w:footer="708" w:gutter="0"/>
       <w:cols w:space="708"/>

</xml_diff>